<commit_message>
fix space before and after
</commit_message>
<xml_diff>
--- a/sample/header.docx
+++ b/sample/header.docx
@@ -12133,10 +12133,13 @@
       <w:rFonts w:ascii="ＭＳ ゴシック" w:hAnsi="ＭＳ ゴシック"/>
     </w:rPr>
   </w:style>
+  <w:style w:type="paragraph" w:customStyle="1" w:styleId="makdo-a">
+    <w:name w:val="makdo-a"/>
+  </w:style>
   <w:style w:type="paragraph" w:customStyle="1" w:styleId="makdo-1">
     <w:name w:val="makdo-1"/>
     <w:pPr>
-      <w:spacing w:before="514" w:after="0"/>
+      <w:spacing w:before="0" w:after="0"/>
     </w:pPr>
   </w:style>
   <w:style w:type="paragraph" w:customStyle="1" w:styleId="makdo-2">

</xml_diff>